<commit_message>
UART prj - ver 3.0 - use RAM
</commit_message>
<xml_diff>
--- a/UART/Instruction.docx
+++ b/UART/Instruction.docx
@@ -155,6 +155,74 @@
           <w:lang w:val="en-US"/>
         </w:rPr>
         <w:lastRenderedPageBreak/>
+        <w:t>Setup new line</w:t>
+      </w:r>
+    </w:p>
+    <w:p>
+      <w:pPr>
+        <w:spacing w:before="240" w:after="240" w:line="360" w:lineRule="auto"/>
+        <w:rPr>
+          <w:lang w:val="en-US"/>
+        </w:rPr>
+      </w:pPr>
+      <w:r>
+        <w:rPr>
+          <w:noProof/>
+          <w14:ligatures w14:val="standardContextual"/>
+        </w:rPr>
+        <w:drawing>
+          <wp:inline distT="0" distB="0" distL="0" distR="0" wp14:anchorId="64E7E113" wp14:editId="2EB27E0E">
+            <wp:extent cx="4552950" cy="2990850"/>
+            <wp:effectExtent l="0" t="0" r="0" b="0"/>
+            <wp:docPr id="633493341" name="Picture 1"/>
+            <wp:cNvGraphicFramePr>
+              <a:graphicFrameLocks xmlns:a="http://schemas.openxmlformats.org/drawingml/2006/main" noChangeAspect="1"/>
+            </wp:cNvGraphicFramePr>
+            <a:graphic xmlns:a="http://schemas.openxmlformats.org/drawingml/2006/main">
+              <a:graphicData uri="http://schemas.openxmlformats.org/drawingml/2006/picture">
+                <pic:pic xmlns:pic="http://schemas.openxmlformats.org/drawingml/2006/picture">
+                  <pic:nvPicPr>
+                    <pic:cNvPr id="633493341" name=""/>
+                    <pic:cNvPicPr/>
+                  </pic:nvPicPr>
+                  <pic:blipFill>
+                    <a:blip r:embed="rId7"/>
+                    <a:stretch>
+                      <a:fillRect/>
+                    </a:stretch>
+                  </pic:blipFill>
+                  <pic:spPr>
+                    <a:xfrm>
+                      <a:off x="0" y="0"/>
+                      <a:ext cx="4552950" cy="2990850"/>
+                    </a:xfrm>
+                    <a:prstGeom prst="rect">
+                      <a:avLst/>
+                    </a:prstGeom>
+                  </pic:spPr>
+                </pic:pic>
+              </a:graphicData>
+            </a:graphic>
+          </wp:inline>
+        </w:drawing>
+      </w:r>
+    </w:p>
+    <w:p>
+      <w:pPr>
+        <w:pStyle w:val="ListParagraph"/>
+        <w:numPr>
+          <w:ilvl w:val="0"/>
+          <w:numId w:val="1"/>
+        </w:numPr>
+        <w:spacing w:before="240" w:after="240" w:line="360" w:lineRule="auto"/>
+        <w:rPr>
+          <w:lang w:val="en-US"/>
+        </w:rPr>
+      </w:pPr>
+      <w:r>
+        <w:rPr>
+          <w:lang w:val="en-US"/>
+        </w:rPr>
         <w:t>Open Proteus and Run the simulation</w:t>
       </w:r>
     </w:p>
@@ -186,7 +254,7 @@
                     <pic:cNvPicPr/>
                   </pic:nvPicPr>
                   <pic:blipFill>
-                    <a:blip r:embed="rId7"/>
+                    <a:blip r:embed="rId8"/>
                     <a:stretch>
                       <a:fillRect/>
                     </a:stretch>

</xml_diff>